<commit_message>
Änderungen angeommen, pdf erzeugt
</commit_message>
<xml_diff>
--- a/2_Basismodule/B6/Download_Übersicht_B6.docx
+++ b/2_Basismodule/B6/Download_Übersicht_B6.docx
@@ -285,7 +285,21 @@
                 <w:rFonts w:cstheme="minorHAnsi"/>
                 <w:szCs w:val="20"/>
               </w:rPr>
-              <w:t xml:space="preserve"> SuS mit dem Micro-Controller vertraut</w:t>
+              <w:t xml:space="preserve"> SuS mit dem Micro</w:t>
+            </w:r>
+            <w:r>
+              <w:rPr>
+                <w:rFonts w:cstheme="minorHAnsi"/>
+                <w:szCs w:val="20"/>
+              </w:rPr>
+              <w:t>c</w:t>
+            </w:r>
+            <w:r>
+              <w:rPr>
+                <w:rFonts w:cstheme="minorHAnsi"/>
+                <w:szCs w:val="20"/>
+              </w:rPr>
+              <w:t>ontroller vertraut</w:t>
             </w:r>
             <w:r>
               <w:rPr>
@@ -306,23 +320,7 @@
                 <w:rFonts w:cstheme="minorHAnsi"/>
                 <w:szCs w:val="20"/>
               </w:rPr>
-              <w:t xml:space="preserve">mit dem </w:t>
-            </w:r>
-            <w:proofErr w:type="spellStart"/>
-            <w:r>
-              <w:rPr>
-                <w:rFonts w:cstheme="minorHAnsi"/>
-                <w:szCs w:val="20"/>
-              </w:rPr>
-              <w:t>MocoMoco</w:t>
-            </w:r>
-            <w:proofErr w:type="spellEnd"/>
-            <w:r>
-              <w:rPr>
-                <w:rFonts w:cstheme="minorHAnsi"/>
-                <w:szCs w:val="20"/>
-              </w:rPr>
-              <w:t xml:space="preserve"> kompatibel sind.</w:t>
+              <w:t>mit dem MocoMoco kompatibel sind.</w:t>
             </w:r>
           </w:p>
         </w:tc>
@@ -499,7 +497,6 @@
               <w:jc w:val="center"/>
               <w:cnfStyle w:val="000000000000" w:firstRow="0" w:lastRow="0" w:firstColumn="0" w:lastColumn="0" w:oddVBand="0" w:evenVBand="0" w:oddHBand="0" w:evenHBand="0" w:firstRowFirstColumn="0" w:firstRowLastColumn="0" w:lastRowFirstColumn="0" w:lastRowLastColumn="0"/>
             </w:pPr>
-            <w:proofErr w:type="spellStart"/>
             <w:r>
               <w:rPr>
                 <w:rFonts w:cstheme="minorHAnsi"/>
@@ -507,7 +504,6 @@
               </w:rPr>
               <w:t>Powerpoint</w:t>
             </w:r>
-            <w:proofErr w:type="spellEnd"/>
           </w:p>
         </w:tc>
         <w:tc>
@@ -519,21 +515,12 @@
             <w:pPr>
               <w:cnfStyle w:val="000000000000" w:firstRow="0" w:lastRow="0" w:firstColumn="0" w:lastColumn="0" w:oddVBand="0" w:evenVBand="0" w:oddHBand="0" w:evenHBand="0" w:firstRowFirstColumn="0" w:firstRowLastColumn="0" w:lastRowFirstColumn="0" w:lastRowLastColumn="0"/>
             </w:pPr>
-            <w:proofErr w:type="spellStart"/>
-            <w:r>
-              <w:rPr>
-                <w:rFonts w:cstheme="minorHAnsi"/>
-                <w:szCs w:val="20"/>
-              </w:rPr>
-              <w:t>Powerpoint</w:t>
-            </w:r>
-            <w:proofErr w:type="spellEnd"/>
-            <w:r>
-              <w:rPr>
-                <w:rFonts w:cstheme="minorHAnsi"/>
-                <w:szCs w:val="20"/>
-              </w:rPr>
-              <w:t xml:space="preserve"> kann zur Vorbereitung</w:t>
+            <w:r>
+              <w:rPr>
+                <w:rFonts w:cstheme="minorHAnsi"/>
+                <w:szCs w:val="20"/>
+              </w:rPr>
+              <w:t>Powerpoint kann zur Vorbereitung</w:t>
             </w:r>
             <w:r>
               <w:rPr>
@@ -899,7 +886,13 @@
               <w:rPr>
                 <w:rFonts w:cstheme="minorHAnsi"/>
               </w:rPr>
-              <w:t>Z_B6</w:t>
+              <w:t>B6</w:t>
+            </w:r>
+            <w:r>
+              <w:rPr>
+                <w:rFonts w:cstheme="minorHAnsi"/>
+              </w:rPr>
+              <w:t>_</w:t>
             </w:r>
           </w:p>
         </w:tc>
@@ -927,6 +920,9 @@
             <w:pPr>
               <w:cnfStyle w:val="000000100000" w:firstRow="0" w:lastRow="0" w:firstColumn="0" w:lastColumn="0" w:oddVBand="0" w:evenVBand="0" w:oddHBand="1" w:evenHBand="0" w:firstRowFirstColumn="0" w:firstRowLastColumn="0" w:lastRowFirstColumn="0" w:lastRowLastColumn="0"/>
             </w:pPr>
+            <w:r>
+              <w:t>Musterlösung</w:t>
+            </w:r>
           </w:p>
         </w:tc>
       </w:tr>
@@ -1271,6 +1267,7 @@
     <w:lsdException w:name="HTML Sample" w:semiHidden="1" w:unhideWhenUsed="1"/>
     <w:lsdException w:name="HTML Typewriter" w:semiHidden="1" w:unhideWhenUsed="1"/>
     <w:lsdException w:name="HTML Variable" w:semiHidden="1" w:unhideWhenUsed="1"/>
+    <w:lsdException w:name="Normal Table" w:semiHidden="1" w:unhideWhenUsed="1"/>
     <w:lsdException w:name="annotation subject" w:semiHidden="1" w:unhideWhenUsed="1"/>
     <w:lsdException w:name="No List" w:semiHidden="1" w:unhideWhenUsed="1"/>
     <w:lsdException w:name="Outline List 1" w:semiHidden="1" w:unhideWhenUsed="1"/>
@@ -1316,9 +1313,11 @@
     <w:lsdException w:name="Table Subtle 1" w:semiHidden="1" w:unhideWhenUsed="1"/>
     <w:lsdException w:name="Table Subtle 2" w:semiHidden="1" w:unhideWhenUsed="1"/>
     <w:lsdException w:name="Table Web 1" w:semiHidden="1" w:unhideWhenUsed="1"/>
+    <w:lsdException w:name="Table Web 2" w:semiHidden="1" w:unhideWhenUsed="1"/>
     <w:lsdException w:name="Table Web 3" w:semiHidden="1" w:unhideWhenUsed="1"/>
     <w:lsdException w:name="Balloon Text" w:semiHidden="1" w:unhideWhenUsed="1"/>
     <w:lsdException w:name="Table Grid" w:uiPriority="39"/>
+    <w:lsdException w:name="Table Theme" w:semiHidden="1" w:unhideWhenUsed="1"/>
     <w:lsdException w:name="Placeholder Text" w:semiHidden="1"/>
     <w:lsdException w:name="No Spacing" w:uiPriority="1" w:qFormat="1"/>
     <w:lsdException w:name="Light Shading" w:uiPriority="60"/>

</xml_diff>